<commit_message>
syntax check in user guides, and fix image ID for c.sigma
</commit_message>
<xml_diff>
--- a/user_guides/MICADOV3_advanced.docx
+++ b/user_guides/MICADOV3_advanced.docx
@@ -327,39 +327,7 @@
           <w:rFonts w:ascii="Open Sans" w:hAnsi="Open Sans"/>
           <w:color w:val="000000"/>
         </w:rPr>
-        <w:t xml:space="preserve">In this </w:t>
-      </w:r>
-      <w:proofErr w:type="gramStart"/>
-      <w:r>
-        <w:rPr>
-          <w:rFonts w:ascii="Open Sans" w:hAnsi="Open Sans"/>
-          <w:color w:val="000000"/>
-        </w:rPr>
-        <w:t>infrastructure</w:t>
-      </w:r>
-      <w:proofErr w:type="gramEnd"/>
-      <w:r>
-        <w:rPr>
-          <w:rFonts w:ascii="Open Sans" w:hAnsi="Open Sans"/>
-          <w:color w:val="000000"/>
-        </w:rPr>
-        <w:t xml:space="preserve"> you will see how can you create a </w:t>
-      </w:r>
-      <w:proofErr w:type="spellStart"/>
-      <w:r>
-        <w:rPr>
-          <w:rFonts w:ascii="Open Sans" w:hAnsi="Open Sans"/>
-          <w:color w:val="000000"/>
-        </w:rPr>
-        <w:t>docker</w:t>
-      </w:r>
-      <w:proofErr w:type="spellEnd"/>
-      <w:r>
-        <w:rPr>
-          <w:rFonts w:ascii="Open Sans" w:hAnsi="Open Sans"/>
-          <w:color w:val="000000"/>
-        </w:rPr>
-        <w:t xml:space="preserve"> service in Docker Swarm. This service will be the user application. You can also deploy multiple application to the same infrastructure later if you wish or delete them. In this infrastructure nodes are discovered by Consul, which is a service discovery tool also providing DNS service and are monitored by Prometheus, a monitoring software.</w:t>
+        <w:t>In this infrastructure you will see how can you create a docker service in Docker Swarm. This service will be the user application. You can also deploy multiple application to the same infrastructure later if you wish or delete them. In this infrastructure nodes are discovered by Consul, which is a service discovery tool also providing DNS service and are monitored by Prometheus, a monitoring software.</w:t>
       </w:r>
     </w:p>
     <w:p>
@@ -437,55 +405,7 @@
           <w:rFonts w:ascii="Open Sans" w:hAnsi="Open Sans"/>
           <w:color w:val="000000"/>
         </w:rPr>
-        <w:t xml:space="preserve">The monitor service Prometheus collects runtime information about virtual machines and also about the running containers on these machines. The VMs are connected to Docker Swarm. When an application is overloaded, Prometheus instructs Swarm to increment the number of containers for that application. When there is no more resource available in the </w:t>
-      </w:r>
-      <w:proofErr w:type="spellStart"/>
-      <w:r>
-        <w:rPr>
-          <w:rFonts w:ascii="Open Sans" w:hAnsi="Open Sans"/>
-          <w:color w:val="000000"/>
-        </w:rPr>
-        <w:t>docker</w:t>
-      </w:r>
-      <w:proofErr w:type="spellEnd"/>
-      <w:r>
-        <w:rPr>
-          <w:rFonts w:ascii="Open Sans" w:hAnsi="Open Sans"/>
-          <w:color w:val="000000"/>
-        </w:rPr>
-        <w:t xml:space="preserve"> cluster to create new containers, Prometheus calls Occopus to scale up, and create </w:t>
-      </w:r>
-      <w:proofErr w:type="gramStart"/>
-      <w:r>
-        <w:rPr>
-          <w:rFonts w:ascii="Open Sans" w:hAnsi="Open Sans"/>
-          <w:color w:val="000000"/>
-        </w:rPr>
-        <w:t>a new virtual machines</w:t>
-      </w:r>
-      <w:proofErr w:type="gramEnd"/>
-      <w:r>
-        <w:rPr>
-          <w:rFonts w:ascii="Open Sans" w:hAnsi="Open Sans"/>
-          <w:color w:val="000000"/>
-        </w:rPr>
-        <w:t xml:space="preserve">. The </w:t>
-      </w:r>
-      <w:proofErr w:type="spellStart"/>
-      <w:r>
-        <w:rPr>
-          <w:rFonts w:ascii="Open Sans" w:hAnsi="Open Sans"/>
-          <w:color w:val="000000"/>
-        </w:rPr>
-        <w:t>docker</w:t>
-      </w:r>
-      <w:proofErr w:type="spellEnd"/>
-      <w:r>
-        <w:rPr>
-          <w:rFonts w:ascii="Open Sans" w:hAnsi="Open Sans"/>
-          <w:color w:val="000000"/>
-        </w:rPr>
-        <w:t xml:space="preserve"> based applications can have unlimited resources of the host machines or you can limit the available resource for the containers, which is advised. This will ensure that different applications can work next to each other. If the application service is under loaded</w:t>
+        <w:t>The monitor service Prometheus collects runtime information about virtual machines and also about the running containers on these machines. The VMs are connected to Docker Swarm. When an application is overloaded, Prometheus instructs Swarm to increment the number of containers for that application. When there is no more resource available in the docker cluster to create new containers, Prometheus calls Occopus to scale up, and create a new virtual machines. The docker based applications can have unlimited resources of the host machines or you can limit the available resource for the containers, which is advised. This will ensure that different applications can work next to each other. If the application service is under loaded</w:t>
       </w:r>
       <w:r>
         <w:rPr>
@@ -780,23 +700,7 @@
           <w:rFonts w:ascii="Open Sans" w:hAnsi="Open Sans"/>
           <w:color w:val="000000"/>
         </w:rPr>
-        <w:t xml:space="preserve">using a </w:t>
-      </w:r>
-      <w:proofErr w:type="spellStart"/>
-      <w:r>
-        <w:rPr>
-          <w:rFonts w:ascii="Open Sans" w:hAnsi="Open Sans"/>
-          <w:color w:val="000000"/>
-        </w:rPr>
-        <w:t>docker</w:t>
-      </w:r>
-      <w:proofErr w:type="spellEnd"/>
-      <w:r>
-        <w:rPr>
-          <w:rFonts w:ascii="Open Sans" w:hAnsi="Open Sans"/>
-          <w:color w:val="000000"/>
-        </w:rPr>
-        <w:t xml:space="preserve"> cluster that is running the applications</w:t>
+        <w:t>using a docker cluster that is running the applications</w:t>
       </w:r>
     </w:p>
     <w:p>
@@ -838,33 +742,8 @@
           <w:rFonts w:ascii="Open Sans" w:hAnsi="Open Sans"/>
           <w:color w:val="000000"/>
         </w:rPr>
-        <w:t xml:space="preserve"> Nova, </w:t>
-      </w:r>
-      <w:proofErr w:type="spellStart"/>
-      <w:r>
-        <w:rPr>
-          <w:rFonts w:ascii="Open Sans" w:hAnsi="Open Sans"/>
-          <w:color w:val="000000"/>
-        </w:rPr>
-        <w:t>cloudsigma</w:t>
-      </w:r>
-      <w:proofErr w:type="spellEnd"/>
-      <w:r>
-        <w:rPr>
-          <w:rFonts w:ascii="Open Sans" w:hAnsi="Open Sans"/>
-          <w:color w:val="000000"/>
-        </w:rPr>
-        <w:t xml:space="preserve">, </w:t>
-      </w:r>
-      <w:proofErr w:type="spellStart"/>
-      <w:r>
-        <w:rPr>
-          <w:rFonts w:ascii="Open Sans" w:hAnsi="Open Sans"/>
-          <w:color w:val="000000"/>
-        </w:rPr>
-        <w:t>cloudbroker</w:t>
-      </w:r>
-      <w:proofErr w:type="spellEnd"/>
+        <w:t xml:space="preserve"> Nova, cloudsigma, cloudbroker</w:t>
+      </w:r>
       <w:r>
         <w:rPr>
           <w:rFonts w:ascii="Open Sans" w:hAnsi="Open Sans"/>
@@ -892,23 +771,7 @@
           <w:rFonts w:ascii="Open Sans" w:hAnsi="Open Sans"/>
           <w:color w:val="000000"/>
         </w:rPr>
-        <w:t xml:space="preserve">target cloud contains a base 16.04 </w:t>
-      </w:r>
-      <w:proofErr w:type="spellStart"/>
-      <w:r>
-        <w:rPr>
-          <w:rFonts w:ascii="Open Sans" w:hAnsi="Open Sans"/>
-          <w:color w:val="000000"/>
-        </w:rPr>
-        <w:t>ubuntu</w:t>
-      </w:r>
-      <w:proofErr w:type="spellEnd"/>
-      <w:r>
-        <w:rPr>
-          <w:rFonts w:ascii="Open Sans" w:hAnsi="Open Sans"/>
-          <w:color w:val="000000"/>
-        </w:rPr>
-        <w:t xml:space="preserve"> </w:t>
+        <w:t xml:space="preserve">target cloud contains a base 16.04 ubuntu </w:t>
       </w:r>
       <w:r>
         <w:rPr>
@@ -922,23 +785,7 @@
           <w:rFonts w:ascii="Open Sans" w:hAnsi="Open Sans"/>
           <w:color w:val="000000"/>
         </w:rPr>
-        <w:t>OS image with cloud-</w:t>
-      </w:r>
-      <w:proofErr w:type="spellStart"/>
-      <w:r>
-        <w:rPr>
-          <w:rFonts w:ascii="Open Sans" w:hAnsi="Open Sans"/>
-          <w:color w:val="000000"/>
-        </w:rPr>
-        <w:t>init</w:t>
-      </w:r>
-      <w:proofErr w:type="spellEnd"/>
-      <w:r>
-        <w:rPr>
-          <w:rFonts w:ascii="Open Sans" w:hAnsi="Open Sans"/>
-          <w:color w:val="000000"/>
-        </w:rPr>
-        <w:t xml:space="preserve"> support (image id, instance type) </w:t>
+        <w:t xml:space="preserve">OS image with cloud-init support (image id, instance type) </w:t>
       </w:r>
     </w:p>
     <w:p>
@@ -1235,25 +1082,7 @@
           <w:color w:val="111111"/>
           <w:sz w:val="19"/>
         </w:rPr>
-        <w:t>TCP 9093 (</w:t>
-      </w:r>
-      <w:proofErr w:type="spellStart"/>
-      <w:r>
-        <w:rPr>
-          <w:rFonts w:ascii="Droid Sans Mono" w:hAnsi="Droid Sans Mono"/>
-          <w:color w:val="111111"/>
-          <w:sz w:val="19"/>
-        </w:rPr>
-        <w:t>Alertmanager</w:t>
-      </w:r>
-      <w:proofErr w:type="spellEnd"/>
-      <w:r>
-        <w:rPr>
-          <w:rFonts w:ascii="Droid Sans Mono" w:hAnsi="Droid Sans Mono"/>
-          <w:color w:val="111111"/>
-          <w:sz w:val="19"/>
-        </w:rPr>
-        <w:t>)</w:t>
+        <w:t>TCP 9093 (Alertmanager)</w:t>
       </w:r>
     </w:p>
     <w:p>
@@ -1377,16 +1206,8 @@
         <w:rPr>
           <w:lang w:eastAsia="en-GB"/>
         </w:rPr>
-        <w:t xml:space="preserve">2.1 Insert your user </w:t>
-      </w:r>
-      <w:proofErr w:type="spellStart"/>
-      <w:r>
-        <w:rPr>
-          <w:lang w:eastAsia="en-GB"/>
-        </w:rPr>
-        <w:t>imputs</w:t>
-      </w:r>
-      <w:proofErr w:type="spellEnd"/>
+        <w:t>2.1 Insert your user imputs</w:t>
+      </w:r>
     </w:p>
     <w:p>
       <w:pPr>
@@ -1494,150 +1315,74 @@
         <w:rPr>
           <w:lang w:eastAsia="en-GB"/>
         </w:rPr>
-        <w:t xml:space="preserve"> This file specifies the user credentials for the target cloud, the resource IDs that will be used for the Virtual machines and a scaling section which specifies the scaling ranges. We provided you an already filled out configuration for the </w:t>
-      </w:r>
-      <w:proofErr w:type="spellStart"/>
-      <w:r>
+        <w:t xml:space="preserve"> This file specifies the user credentials for the target cloud, the resource IDs that will be used for the Virtual machines and a scaling section which specifies the scaling ranges. We provided you an already filled out configuration for the CloudSigma cloud. The only thing you have to change is your email and password credentials the UID of your public key in the “pubkeys” section. (You can find or create your key on Cloudsigma by clicking on the left-hand side on “Access and Security” and then select “key management on the CloudSigma website. You will find the uuid of you key there.). When you are ready save the file and exit.</w:t>
+      </w:r>
+    </w:p>
+    <w:p>
+      <w:pPr>
+        <w:jc w:val="both"/>
         <w:rPr>
           <w:lang w:eastAsia="en-GB"/>
         </w:rPr>
-        <w:t>CloudSigma</w:t>
-      </w:r>
-      <w:proofErr w:type="spellEnd"/>
-      <w:r>
+      </w:pPr>
+    </w:p>
+    <w:p>
+      <w:pPr>
+        <w:jc w:val="both"/>
         <w:rPr>
           <w:lang w:eastAsia="en-GB"/>
         </w:rPr>
-        <w:t xml:space="preserve"> cloud. The only thing you have to change is your email and password credentials the UID of your public key in the “</w:t>
-      </w:r>
-      <w:proofErr w:type="spellStart"/>
-      <w:r>
+      </w:pPr>
+    </w:p>
+    <w:p>
+      <w:pPr>
+        <w:jc w:val="both"/>
         <w:rPr>
           <w:lang w:eastAsia="en-GB"/>
         </w:rPr>
-        <w:t>pubkeys</w:t>
-      </w:r>
-      <w:proofErr w:type="spellEnd"/>
-      <w:r>
+      </w:pPr>
+    </w:p>
+    <w:p>
+      <w:pPr>
+        <w:jc w:val="both"/>
         <w:rPr>
           <w:lang w:eastAsia="en-GB"/>
         </w:rPr>
-        <w:t xml:space="preserve">” section. (You can find or create your key on </w:t>
-      </w:r>
-      <w:proofErr w:type="spellStart"/>
-      <w:r>
+      </w:pPr>
+    </w:p>
+    <w:p>
+      <w:pPr>
+        <w:pStyle w:val="Heading2"/>
+      </w:pPr>
+      <w:r>
+        <w:t>2.2 Change user data to deploy MICADO into another cloud</w:t>
+      </w:r>
+    </w:p>
+    <w:p>
+      <w:pPr>
+        <w:rPr>
+          <w:lang w:eastAsia="en-US" w:bidi="ar-SA"/>
+        </w:rPr>
+      </w:pPr>
+    </w:p>
+    <w:p>
+      <w:pPr>
+        <w:jc w:val="both"/>
         <w:rPr>
           <w:lang w:eastAsia="en-GB"/>
         </w:rPr>
-        <w:t>Cloudsigma</w:t>
-      </w:r>
-      <w:proofErr w:type="spellEnd"/>
+      </w:pPr>
       <w:r>
         <w:rPr>
           <w:lang w:eastAsia="en-GB"/>
         </w:rPr>
-        <w:t xml:space="preserve"> by clicking on the left-hand side on “Access and Security” and then select “key management on the </w:t>
-      </w:r>
-      <w:proofErr w:type="spellStart"/>
+        <w:t xml:space="preserve"> </w:t>
+      </w:r>
       <w:r>
         <w:rPr>
           <w:lang w:eastAsia="en-GB"/>
         </w:rPr>
-        <w:t>CloudSigma</w:t>
-      </w:r>
-      <w:proofErr w:type="spellEnd"/>
-      <w:r>
-        <w:rPr>
-          <w:lang w:eastAsia="en-GB"/>
-        </w:rPr>
-        <w:t xml:space="preserve"> website. You will find the </w:t>
-      </w:r>
-      <w:proofErr w:type="spellStart"/>
-      <w:r>
-        <w:rPr>
-          <w:lang w:eastAsia="en-GB"/>
-        </w:rPr>
-        <w:t>uuid</w:t>
-      </w:r>
-      <w:proofErr w:type="spellEnd"/>
-      <w:r>
-        <w:rPr>
-          <w:lang w:eastAsia="en-GB"/>
-        </w:rPr>
-        <w:t xml:space="preserve"> of you key there.). When you are ready save the file and exit.</w:t>
-      </w:r>
-    </w:p>
-    <w:p>
-      <w:pPr>
-        <w:jc w:val="both"/>
-        <w:rPr>
-          <w:lang w:eastAsia="en-GB"/>
-        </w:rPr>
-      </w:pPr>
-    </w:p>
-    <w:p>
-      <w:pPr>
-        <w:jc w:val="both"/>
-        <w:rPr>
-          <w:lang w:eastAsia="en-GB"/>
-        </w:rPr>
-      </w:pPr>
-    </w:p>
-    <w:p>
-      <w:pPr>
-        <w:jc w:val="both"/>
-        <w:rPr>
-          <w:lang w:eastAsia="en-GB"/>
-        </w:rPr>
-      </w:pPr>
-    </w:p>
-    <w:p>
-      <w:pPr>
-        <w:jc w:val="both"/>
-        <w:rPr>
-          <w:lang w:eastAsia="en-GB"/>
-        </w:rPr>
-      </w:pPr>
-    </w:p>
-    <w:p>
-      <w:pPr>
-        <w:pStyle w:val="Heading2"/>
-      </w:pPr>
-      <w:r>
-        <w:t>2.2 Change user data to deploy MICADO into another cloud</w:t>
-      </w:r>
-    </w:p>
-    <w:p>
-      <w:pPr>
-        <w:rPr>
-          <w:lang w:eastAsia="en-US" w:bidi="ar-SA"/>
-        </w:rPr>
-      </w:pPr>
-    </w:p>
-    <w:p>
-      <w:pPr>
-        <w:jc w:val="both"/>
-        <w:rPr>
-          <w:lang w:eastAsia="en-GB"/>
-        </w:rPr>
-      </w:pPr>
-      <w:r>
-        <w:rPr>
-          <w:lang w:eastAsia="en-GB"/>
-        </w:rPr>
-        <w:t xml:space="preserve"> </w:t>
-      </w:r>
-      <w:r>
-        <w:rPr>
-          <w:lang w:eastAsia="en-GB"/>
-        </w:rPr>
-        <w:t>If you decide to use another cloud for the deployment you should</w:t>
-      </w:r>
-      <w:r>
-        <w:rPr>
-          <w:lang w:eastAsia="en-GB"/>
-        </w:rPr>
-        <w:t>:</w:t>
+        <w:t>If you decide to use another cloud for the deployment you should:</w:t>
       </w:r>
     </w:p>
     <w:p>
@@ -1663,21 +1408,7 @@
         <w:rPr>
           <w:lang w:eastAsia="en-GB"/>
         </w:rPr>
-        <w:t xml:space="preserve">Change the </w:t>
-      </w:r>
-      <w:proofErr w:type="spellStart"/>
-      <w:r>
-        <w:rPr>
-          <w:lang w:eastAsia="en-GB"/>
-        </w:rPr>
-        <w:t>user_data</w:t>
-      </w:r>
-      <w:proofErr w:type="spellEnd"/>
-      <w:r>
-        <w:rPr>
-          <w:lang w:eastAsia="en-GB"/>
-        </w:rPr>
-        <w:t xml:space="preserve"> section, since some plugins call user credentials in other way (like username instead of email). </w:t>
+        <w:t xml:space="preserve">Change the user_data section, since some plugins call user credentials in other way (like username instead of email). </w:t>
       </w:r>
     </w:p>
     <w:p>
@@ -1713,21 +1444,7 @@
         <w:rPr>
           <w:lang w:eastAsia="en-GB"/>
         </w:rPr>
-        <w:t xml:space="preserve">Change the scaling ranges depending on which ranges you want to scale the number of virtual </w:t>
-      </w:r>
-      <w:proofErr w:type="spellStart"/>
-      <w:r>
-        <w:rPr>
-          <w:lang w:eastAsia="en-GB"/>
-        </w:rPr>
-        <w:t>machiens</w:t>
-      </w:r>
-      <w:proofErr w:type="spellEnd"/>
-      <w:r>
-        <w:rPr>
-          <w:lang w:eastAsia="en-GB"/>
-        </w:rPr>
-        <w:t>.</w:t>
+        <w:t>Change the scaling ranges depending on which ranges you want to scale the number of virtual machiens.</w:t>
       </w:r>
     </w:p>
     <w:p>
@@ -1754,21 +1471,7 @@
         <w:rPr>
           <w:lang w:eastAsia="en-GB"/>
         </w:rPr>
-        <w:t xml:space="preserve">filled out resource descriptions and more information about </w:t>
-      </w:r>
-      <w:proofErr w:type="spellStart"/>
-      <w:r>
-        <w:rPr>
-          <w:lang w:eastAsia="en-GB"/>
-        </w:rPr>
-        <w:t>user_data</w:t>
-      </w:r>
-      <w:proofErr w:type="spellEnd"/>
-      <w:r>
-        <w:rPr>
-          <w:lang w:eastAsia="en-GB"/>
-        </w:rPr>
-        <w:t xml:space="preserve"> on the Occopus webpage: </w:t>
+        <w:t xml:space="preserve">filled out resource descriptions and more information about user_data on the Occopus webpage: </w:t>
       </w:r>
       <w:hyperlink r:id="rId14" w:history="1">
         <w:r>
@@ -1790,6 +1493,56 @@
       <w:pPr>
         <w:pStyle w:val="Heading2"/>
         <w:rPr>
+          <w:lang w:eastAsia="en-GB"/>
+        </w:rPr>
+      </w:pPr>
+    </w:p>
+    <w:p>
+      <w:pPr>
+        <w:pStyle w:val="Heading2"/>
+        <w:rPr>
+          <w:lang w:eastAsia="en-GB"/>
+        </w:rPr>
+      </w:pPr>
+      <w:r>
+        <w:rPr>
+          <w:lang w:eastAsia="en-GB"/>
+        </w:rPr>
+        <w:t>2.3 Check the syntax</w:t>
+      </w:r>
+    </w:p>
+    <w:p>
+      <w:pPr>
+        <w:rPr>
+          <w:lang w:val="en-US" w:eastAsia="en-GB"/>
+        </w:rPr>
+      </w:pPr>
+      <w:r>
+        <w:rPr>
+          <w:lang w:val="en-US" w:eastAsia="en-GB"/>
+        </w:rPr>
+        <w:t xml:space="preserve">Before deploying MICADO we advise you to check the syntax of your file. Since it is a yaml formatted file you should make sure of the syntax. To do so just copy paste your MICADO file to an online yaml checker: </w:t>
+      </w:r>
+      <w:hyperlink r:id="rId15" w:history="1">
+        <w:r>
+          <w:rPr>
+            <w:rStyle w:val="Hyperlink"/>
+            <w:lang w:val="en-US" w:eastAsia="en-GB"/>
+          </w:rPr>
+          <w:t>http://www.yamllint.com/</w:t>
+        </w:r>
+      </w:hyperlink>
+      <w:r>
+        <w:rPr>
+          <w:lang w:val="en-US" w:eastAsia="en-GB"/>
+        </w:rPr>
+        <w:t xml:space="preserve"> </w:t>
+      </w:r>
+    </w:p>
+    <w:p>
+      <w:pPr>
+        <w:pStyle w:val="Heading2"/>
+        <w:rPr>
           <w:rFonts w:eastAsia="Times New Roman"/>
           <w:lang w:eastAsia="en-GB"/>
         </w:rPr>
@@ -1808,7 +1561,16 @@
           <w:rFonts w:eastAsia="Times New Roman"/>
           <w:lang w:eastAsia="en-GB"/>
         </w:rPr>
-        <w:t>2.3 Start MICADO</w:t>
+        <w:t>2.4</w:t>
+      </w:r>
+      <w:bookmarkStart w:id="0" w:name="_GoBack"/>
+      <w:bookmarkEnd w:id="0"/>
+      <w:r>
+        <w:rPr>
+          <w:rFonts w:eastAsia="Times New Roman"/>
+          <w:lang w:eastAsia="en-GB"/>
+        </w:rPr>
+        <w:t xml:space="preserve"> Start MICADO</w:t>
       </w:r>
     </w:p>
     <w:p>
@@ -1855,15 +1617,7 @@
         </w:numPr>
       </w:pPr>
       <w:r>
-        <w:t xml:space="preserve">Attach your </w:t>
-      </w:r>
-      <w:proofErr w:type="spellStart"/>
-      <w:r>
-        <w:t>ssh</w:t>
-      </w:r>
-      <w:proofErr w:type="spellEnd"/>
-      <w:r>
-        <w:t xml:space="preserve"> key</w:t>
+        <w:t>Attach your ssh key</w:t>
       </w:r>
     </w:p>
     <w:p>
@@ -1875,26 +1629,10 @@
         </w:numPr>
       </w:pPr>
       <w:r>
-        <w:t>Paste the previously downloaded file to the cloud-</w:t>
-      </w:r>
-      <w:proofErr w:type="spellStart"/>
-      <w:r>
-        <w:t>init</w:t>
-      </w:r>
-      <w:proofErr w:type="spellEnd"/>
-      <w:r>
-        <w:t xml:space="preserve"> box and activate it.</w:t>
-      </w:r>
-      <w:r>
-        <w:t xml:space="preserve"> (sometimes </w:t>
-      </w:r>
-      <w:proofErr w:type="spellStart"/>
-      <w:r>
-        <w:t>its</w:t>
-      </w:r>
-      <w:proofErr w:type="spellEnd"/>
-      <w:r>
-        <w:t xml:space="preserve"> under “advanced setting”.</w:t>
+        <w:t>Paste the previously downloaded file to the cloud-init box and activate it.</w:t>
+      </w:r>
+      <w:r>
+        <w:t xml:space="preserve"> (sometimes its under “advanced setting”.</w:t>
       </w:r>
     </w:p>
     <w:p>
@@ -1918,7 +1656,6 @@
         </w:numPr>
         <w:rPr>
           <w:rStyle w:val="StrongEmphasis"/>
-          <w:rFonts w:hint="eastAsia"/>
           <w:b w:val="0"/>
           <w:bCs w:val="0"/>
         </w:rPr>
@@ -2027,23 +1764,7 @@
           <w:rFonts w:ascii="Open Sans" w:hAnsi="Open Sans"/>
           <w:color w:val="000000"/>
         </w:rPr>
-        <w:t xml:space="preserve">After you logged in, you have to start the application as a Docker service. To start the </w:t>
-      </w:r>
-      <w:proofErr w:type="gramStart"/>
-      <w:r>
-        <w:rPr>
-          <w:rFonts w:ascii="Open Sans" w:hAnsi="Open Sans"/>
-          <w:color w:val="000000"/>
-        </w:rPr>
-        <w:t>service</w:t>
-      </w:r>
-      <w:proofErr w:type="gramEnd"/>
-      <w:r>
-        <w:rPr>
-          <w:rFonts w:ascii="Open Sans" w:hAnsi="Open Sans"/>
-          <w:color w:val="000000"/>
-        </w:rPr>
-        <w:t xml:space="preserve"> type the following command. Look for the place holder!</w:t>
+        <w:t>After you logged in, you have to start the application as a Docker service. To start the service type the following command. Look for the place holder!</w:t>
       </w:r>
     </w:p>
     <w:p>
@@ -2080,15 +1801,7 @@
         <w:t xml:space="preserve">To start the example Data avenue application </w:t>
       </w:r>
       <w:r>
-        <w:t xml:space="preserve">(requires </w:t>
-      </w:r>
-      <w:proofErr w:type="spellStart"/>
-      <w:r>
-        <w:t>sudo</w:t>
-      </w:r>
-      <w:proofErr w:type="spellEnd"/>
-      <w:r>
-        <w:t xml:space="preserve"> privileges!)</w:t>
+        <w:t>(requires sudo privileges!)</w:t>
       </w:r>
       <w:r>
         <w:rPr>
@@ -2121,7 +1834,6 @@
         </w:rPr>
         <w:t xml:space="preserve">$ </w:t>
       </w:r>
-      <w:proofErr w:type="spellStart"/>
       <w:r>
         <w:rPr>
           <w:rFonts w:ascii="Courier" w:hAnsi="Courier" w:cs="Courier"/>
@@ -2129,139 +1841,29 @@
           <w:sz w:val="18"/>
           <w:szCs w:val="18"/>
         </w:rPr>
-        <w:t>docker</w:t>
-      </w:r>
-      <w:proofErr w:type="spellEnd"/>
-      <w:r>
-        <w:rPr>
+        <w:t xml:space="preserve">docker service create </w:t>
+      </w:r>
+      <w:r>
+        <w:rPr>
+          <w:rStyle w:val="HTMLCode"/>
           <w:rFonts w:ascii="Courier" w:hAnsi="Courier" w:cs="Courier"/>
           <w:color w:val="000000"/>
           <w:sz w:val="18"/>
           <w:szCs w:val="18"/>
         </w:rPr>
-        <w:t xml:space="preserve"> service create </w:t>
-      </w:r>
-      <w:proofErr w:type="spellStart"/>
-      <w:r>
-        <w:rPr>
-          <w:rStyle w:val="HTMLCode"/>
+        <w:t>progrium/stress --cpu 2 --io 1 --vm 2 --vm-bytes 128M</w:t>
+      </w:r>
+    </w:p>
+    <w:p>
+      <w:pPr>
+        <w:pStyle w:val="NormalWeb"/>
+        <w:spacing w:after="0" w:line="240" w:lineRule="auto"/>
+        <w:rPr>
           <w:rFonts w:ascii="Courier" w:hAnsi="Courier" w:cs="Courier"/>
           <w:color w:val="000000"/>
           <w:sz w:val="18"/>
           <w:szCs w:val="18"/>
         </w:rPr>
-        <w:t>progrium</w:t>
-      </w:r>
-      <w:proofErr w:type="spellEnd"/>
-      <w:r>
-        <w:rPr>
-          <w:rStyle w:val="HTMLCode"/>
-          <w:rFonts w:ascii="Courier" w:hAnsi="Courier" w:cs="Courier"/>
-          <w:color w:val="000000"/>
-          <w:sz w:val="18"/>
-          <w:szCs w:val="18"/>
-        </w:rPr>
-        <w:t>/stress --</w:t>
-      </w:r>
-      <w:proofErr w:type="spellStart"/>
-      <w:r>
-        <w:rPr>
-          <w:rStyle w:val="HTMLCode"/>
-          <w:rFonts w:ascii="Courier" w:hAnsi="Courier" w:cs="Courier"/>
-          <w:color w:val="000000"/>
-          <w:sz w:val="18"/>
-          <w:szCs w:val="18"/>
-        </w:rPr>
-        <w:t>cpu</w:t>
-      </w:r>
-      <w:proofErr w:type="spellEnd"/>
-      <w:r>
-        <w:rPr>
-          <w:rStyle w:val="HTMLCode"/>
-          <w:rFonts w:ascii="Courier" w:hAnsi="Courier" w:cs="Courier"/>
-          <w:color w:val="000000"/>
-          <w:sz w:val="18"/>
-          <w:szCs w:val="18"/>
-        </w:rPr>
-        <w:t xml:space="preserve"> 2 --</w:t>
-      </w:r>
-      <w:proofErr w:type="spellStart"/>
-      <w:r>
-        <w:rPr>
-          <w:rStyle w:val="HTMLCode"/>
-          <w:rFonts w:ascii="Courier" w:hAnsi="Courier" w:cs="Courier"/>
-          <w:color w:val="000000"/>
-          <w:sz w:val="18"/>
-          <w:szCs w:val="18"/>
-        </w:rPr>
-        <w:t>io</w:t>
-      </w:r>
-      <w:proofErr w:type="spellEnd"/>
-      <w:r>
-        <w:rPr>
-          <w:rStyle w:val="HTMLCode"/>
-          <w:rFonts w:ascii="Courier" w:hAnsi="Courier" w:cs="Courier"/>
-          <w:color w:val="000000"/>
-          <w:sz w:val="18"/>
-          <w:szCs w:val="18"/>
-        </w:rPr>
-        <w:t xml:space="preserve"> 1 --</w:t>
-      </w:r>
-      <w:proofErr w:type="spellStart"/>
-      <w:r>
-        <w:rPr>
-          <w:rStyle w:val="HTMLCode"/>
-          <w:rFonts w:ascii="Courier" w:hAnsi="Courier" w:cs="Courier"/>
-          <w:color w:val="000000"/>
-          <w:sz w:val="18"/>
-          <w:szCs w:val="18"/>
-        </w:rPr>
-        <w:t>vm</w:t>
-      </w:r>
-      <w:proofErr w:type="spellEnd"/>
-      <w:r>
-        <w:rPr>
-          <w:rStyle w:val="HTMLCode"/>
-          <w:rFonts w:ascii="Courier" w:hAnsi="Courier" w:cs="Courier"/>
-          <w:color w:val="000000"/>
-          <w:sz w:val="18"/>
-          <w:szCs w:val="18"/>
-        </w:rPr>
-        <w:t xml:space="preserve"> 2 --</w:t>
-      </w:r>
-      <w:proofErr w:type="spellStart"/>
-      <w:r>
-        <w:rPr>
-          <w:rStyle w:val="HTMLCode"/>
-          <w:rFonts w:ascii="Courier" w:hAnsi="Courier" w:cs="Courier"/>
-          <w:color w:val="000000"/>
-          <w:sz w:val="18"/>
-          <w:szCs w:val="18"/>
-        </w:rPr>
-        <w:t>vm</w:t>
-      </w:r>
-      <w:proofErr w:type="spellEnd"/>
-      <w:r>
-        <w:rPr>
-          <w:rStyle w:val="HTMLCode"/>
-          <w:rFonts w:ascii="Courier" w:hAnsi="Courier" w:cs="Courier"/>
-          <w:color w:val="000000"/>
-          <w:sz w:val="18"/>
-          <w:szCs w:val="18"/>
-        </w:rPr>
-        <w:t>-bytes 128M</w:t>
-      </w:r>
-    </w:p>
-    <w:p>
-      <w:pPr>
-        <w:pStyle w:val="NormalWeb"/>
-        <w:spacing w:after="0" w:line="240" w:lineRule="auto"/>
-        <w:rPr>
-          <w:rFonts w:ascii="Courier" w:hAnsi="Courier" w:cs="Courier"/>
-          <w:color w:val="000000"/>
-          <w:sz w:val="18"/>
-          <w:szCs w:val="18"/>
-        </w:rPr>
       </w:pPr>
     </w:p>
     <w:p>
@@ -2381,21 +1983,12 @@
           <w:color w:val="000000"/>
         </w:rPr>
       </w:pPr>
-      <w:proofErr w:type="spellStart"/>
-      <w:r>
-        <w:rPr>
-          <w:rFonts w:ascii="Open Sans" w:hAnsi="Open Sans"/>
-          <w:color w:val="000000"/>
-        </w:rPr>
-        <w:t>progium</w:t>
-      </w:r>
-      <w:proofErr w:type="spellEnd"/>
-      <w:r>
-        <w:rPr>
-          <w:rFonts w:ascii="Open Sans" w:hAnsi="Open Sans"/>
-          <w:color w:val="000000"/>
-        </w:rPr>
-        <w:t>/stress</w:t>
+      <w:r>
+        <w:rPr>
+          <w:rFonts w:ascii="Open Sans" w:hAnsi="Open Sans"/>
+          <w:color w:val="000000"/>
+        </w:rPr>
+        <w:t>progium/stress</w:t>
       </w:r>
       <w:r>
         <w:rPr>
@@ -2404,21 +1997,12 @@
         </w:rPr>
         <w:t xml:space="preserve">: name of the </w:t>
       </w:r>
-      <w:proofErr w:type="spellStart"/>
-      <w:r>
-        <w:rPr>
-          <w:rFonts w:ascii="Open Sans" w:hAnsi="Open Sans"/>
-          <w:color w:val="000000"/>
-        </w:rPr>
-        <w:t>docker</w:t>
-      </w:r>
-      <w:proofErr w:type="spellEnd"/>
-      <w:r>
-        <w:rPr>
-          <w:rFonts w:ascii="Open Sans" w:hAnsi="Open Sans"/>
-          <w:color w:val="000000"/>
-        </w:rPr>
-        <w:t xml:space="preserve"> </w:t>
+      <w:r>
+        <w:rPr>
+          <w:rFonts w:ascii="Open Sans" w:hAnsi="Open Sans"/>
+          <w:color w:val="000000"/>
+        </w:rPr>
+        <w:t xml:space="preserve">docker </w:t>
       </w:r>
       <w:r>
         <w:rPr>
@@ -2441,23 +2025,7 @@
           <w:rFonts w:ascii="Open Sans" w:hAnsi="Open Sans"/>
           <w:color w:val="000000"/>
         </w:rPr>
-        <w:t>--limit-</w:t>
-      </w:r>
-      <w:proofErr w:type="spellStart"/>
-      <w:r>
-        <w:rPr>
-          <w:rFonts w:ascii="Open Sans" w:hAnsi="Open Sans"/>
-          <w:color w:val="000000"/>
-        </w:rPr>
-        <w:t>cpu</w:t>
-      </w:r>
-      <w:proofErr w:type="spellEnd"/>
-      <w:r>
-        <w:rPr>
-          <w:rFonts w:ascii="Open Sans" w:hAnsi="Open Sans"/>
-          <w:color w:val="000000"/>
-        </w:rPr>
-        <w:t xml:space="preserve">: </w:t>
+        <w:t xml:space="preserve">--limit-cpu: </w:t>
       </w:r>
       <w:r>
         <w:rPr>
@@ -2471,23 +2039,7 @@
           <w:rFonts w:ascii="Open Sans" w:hAnsi="Open Sans"/>
           <w:color w:val="000000"/>
         </w:rPr>
-        <w:t xml:space="preserve"> value between 0-1 that limits the </w:t>
-      </w:r>
-      <w:proofErr w:type="spellStart"/>
-      <w:r>
-        <w:rPr>
-          <w:rFonts w:ascii="Open Sans" w:hAnsi="Open Sans"/>
-          <w:color w:val="000000"/>
-        </w:rPr>
-        <w:t>cpu</w:t>
-      </w:r>
-      <w:proofErr w:type="spellEnd"/>
-      <w:r>
-        <w:rPr>
-          <w:rFonts w:ascii="Open Sans" w:hAnsi="Open Sans"/>
-          <w:color w:val="000000"/>
-        </w:rPr>
-        <w:t xml:space="preserve"> usage of the containers.</w:t>
+        <w:t xml:space="preserve"> value between 0-1 that limits the cpu usage of the containers.</w:t>
       </w:r>
     </w:p>
     <w:p>
@@ -2567,173 +2119,7 @@
           <w:sz w:val="19"/>
           <w:szCs w:val="19"/>
         </w:rPr>
-        <w:t>$ Docker service create --name [</w:t>
-      </w:r>
-      <w:proofErr w:type="spellStart"/>
-      <w:r>
-        <w:rPr>
-          <w:rStyle w:val="Bekezdsalapbettpusa"/>
-          <w:rFonts w:ascii="Droid Sans Mono" w:hAnsi="Droid Sans Mono"/>
-          <w:color w:val="000000"/>
-          <w:sz w:val="19"/>
-          <w:szCs w:val="19"/>
-        </w:rPr>
-        <w:t>name_of_the_application</w:t>
-      </w:r>
-      <w:proofErr w:type="spellEnd"/>
-      <w:r>
-        <w:rPr>
-          <w:rStyle w:val="Bekezdsalapbettpusa"/>
-          <w:rFonts w:ascii="Droid Sans Mono" w:hAnsi="Droid Sans Mono"/>
-          <w:color w:val="000000"/>
-          <w:sz w:val="19"/>
-          <w:szCs w:val="19"/>
-        </w:rPr>
-        <w:t>] --</w:t>
-      </w:r>
-      <w:r>
-        <w:rPr>
-          <w:rStyle w:val="Bekezdsalapbettpusa"/>
-          <w:rFonts w:ascii="Droid Sans Mono" w:hAnsi="Droid Sans Mono"/>
-          <w:color w:val="000000"/>
-          <w:sz w:val="19"/>
-          <w:szCs w:val="19"/>
-        </w:rPr>
-        <w:t>limit-</w:t>
-      </w:r>
-      <w:proofErr w:type="spellStart"/>
-      <w:r>
-        <w:rPr>
-          <w:rStyle w:val="Bekezdsalapbettpusa"/>
-          <w:rFonts w:ascii="Droid Sans Mono" w:hAnsi="Droid Sans Mono"/>
-          <w:color w:val="000000"/>
-          <w:sz w:val="19"/>
-          <w:szCs w:val="19"/>
-        </w:rPr>
-        <w:t>cpu</w:t>
-      </w:r>
-      <w:proofErr w:type="spellEnd"/>
-      <w:r>
-        <w:rPr>
-          <w:rStyle w:val="Bekezdsalapbettpusa"/>
-          <w:rFonts w:ascii="Droid Sans Mono" w:hAnsi="Droid Sans Mono"/>
-          <w:color w:val="000000"/>
-          <w:sz w:val="19"/>
-          <w:szCs w:val="19"/>
-        </w:rPr>
-        <w:t>=”value” --publish [</w:t>
-      </w:r>
-      <w:proofErr w:type="spellStart"/>
-      <w:r>
-        <w:rPr>
-          <w:rStyle w:val="Bekezdsalapbettpusa"/>
-          <w:rFonts w:ascii="Droid Sans Mono" w:hAnsi="Droid Sans Mono"/>
-          <w:color w:val="000000"/>
-          <w:sz w:val="19"/>
-          <w:szCs w:val="19"/>
-        </w:rPr>
-        <w:t>port_number_where_your_application_listen</w:t>
-      </w:r>
-      <w:proofErr w:type="spellEnd"/>
-      <w:proofErr w:type="gramStart"/>
-      <w:r>
-        <w:rPr>
-          <w:rStyle w:val="Bekezdsalapbettpusa"/>
-          <w:rFonts w:ascii="Droid Sans Mono" w:hAnsi="Droid Sans Mono"/>
-          <w:color w:val="000000"/>
-          <w:sz w:val="19"/>
-          <w:szCs w:val="19"/>
-        </w:rPr>
-        <w:t>]:[</w:t>
-      </w:r>
-      <w:proofErr w:type="spellStart"/>
-      <w:proofErr w:type="gramEnd"/>
-      <w:r>
-        <w:rPr>
-          <w:rStyle w:val="Bekezdsalapbettpusa"/>
-          <w:rFonts w:ascii="Droid Sans Mono" w:hAnsi="Droid Sans Mono"/>
-          <w:color w:val="000000"/>
-          <w:sz w:val="19"/>
-          <w:szCs w:val="19"/>
-        </w:rPr>
-        <w:t>port_on_which_you_want_to_reach_it</w:t>
-      </w:r>
-      <w:proofErr w:type="spellEnd"/>
-      <w:r>
-        <w:rPr>
-          <w:rStyle w:val="Bekezdsalapbettpusa"/>
-          <w:rFonts w:ascii="Droid Sans Mono" w:hAnsi="Droid Sans Mono"/>
-          <w:color w:val="000000"/>
-          <w:sz w:val="19"/>
-          <w:szCs w:val="19"/>
-        </w:rPr>
-        <w:t>] -p [</w:t>
-      </w:r>
-      <w:proofErr w:type="spellStart"/>
-      <w:r>
-        <w:rPr>
-          <w:rStyle w:val="Bekezdsalapbettpusa"/>
-          <w:rFonts w:ascii="Droid Sans Mono" w:hAnsi="Droid Sans Mono"/>
-          <w:color w:val="000000"/>
-          <w:sz w:val="19"/>
-          <w:szCs w:val="19"/>
-        </w:rPr>
-        <w:t>host_port</w:t>
-      </w:r>
-      <w:proofErr w:type="spellEnd"/>
-      <w:r>
-        <w:rPr>
-          <w:rStyle w:val="Bekezdsalapbettpusa"/>
-          <w:rFonts w:ascii="Droid Sans Mono" w:hAnsi="Droid Sans Mono"/>
-          <w:color w:val="000000"/>
-          <w:sz w:val="19"/>
-          <w:szCs w:val="19"/>
-        </w:rPr>
-        <w:t>]:[</w:t>
-      </w:r>
-      <w:proofErr w:type="spellStart"/>
-      <w:r>
-        <w:rPr>
-          <w:rStyle w:val="Bekezdsalapbettpusa"/>
-          <w:rFonts w:ascii="Droid Sans Mono" w:hAnsi="Droid Sans Mono"/>
-          <w:color w:val="000000"/>
-          <w:sz w:val="19"/>
-          <w:szCs w:val="19"/>
-        </w:rPr>
-        <w:t>container_port</w:t>
-      </w:r>
-      <w:proofErr w:type="spellEnd"/>
-      <w:r>
-        <w:rPr>
-          <w:rStyle w:val="Bekezdsalapbettpusa"/>
-          <w:rFonts w:ascii="Droid Sans Mono" w:hAnsi="Droid Sans Mono"/>
-          <w:color w:val="000000"/>
-          <w:sz w:val="19"/>
-          <w:szCs w:val="19"/>
-        </w:rPr>
-        <w:t>] [</w:t>
-      </w:r>
-      <w:proofErr w:type="spellStart"/>
-      <w:r>
-        <w:rPr>
-          <w:rStyle w:val="Bekezdsalapbettpusa"/>
-          <w:rFonts w:ascii="Droid Sans Mono" w:hAnsi="Droid Sans Mono"/>
-          <w:color w:val="000000"/>
-          <w:sz w:val="19"/>
-          <w:szCs w:val="19"/>
-        </w:rPr>
-        <w:t>docker_image</w:t>
-      </w:r>
-      <w:proofErr w:type="spellEnd"/>
-      <w:r>
-        <w:rPr>
-          <w:rStyle w:val="Bekezdsalapbettpusa"/>
-          <w:rFonts w:ascii="Droid Sans Mono" w:hAnsi="Droid Sans Mono"/>
-          <w:color w:val="000000"/>
-          <w:sz w:val="19"/>
-          <w:szCs w:val="19"/>
-        </w:rPr>
-        <w:t>]</w:t>
+        <w:t>$ Docker service create --name [name_of_the_application] --limit-cpu=”value” --publish [port_number_where_your_application_listen]:[port_on_which_you_want_to_reach_it] -p [host_port]:[container_port] [docker_image]</w:t>
       </w:r>
     </w:p>
     <w:p>
@@ -2805,7 +2191,7 @@
         </w:rPr>
         <w:t xml:space="preserve">You can find more info about Docker’s built in load balancer in the following link: </w:t>
       </w:r>
-      <w:hyperlink r:id="rId15" w:history="1">
+      <w:hyperlink r:id="rId16" w:history="1">
         <w:r>
           <w:rPr>
             <w:rStyle w:val="Hiperhivatkozs"/>
@@ -2834,19 +2220,7 @@
         <w:rPr>
           <w:color w:val="00000A"/>
         </w:rPr>
-        <w:t xml:space="preserve">This section is for testing purposes. If you experience some problems </w:t>
-      </w:r>
-      <w:r>
-        <w:rPr>
-          <w:color w:val="00000A"/>
-        </w:rPr>
-        <w:t>you can find out how to solve them</w:t>
-      </w:r>
-      <w:r>
-        <w:rPr>
-          <w:color w:val="00000A"/>
-        </w:rPr>
-        <w:t xml:space="preserve"> here. </w:t>
+        <w:t xml:space="preserve">This section is for testing purposes. If you experience some problems you can find out how to solve them here. </w:t>
       </w:r>
     </w:p>
     <w:p>
@@ -2964,19 +2338,11 @@
           <w:color w:val="00000A"/>
         </w:rPr>
       </w:pPr>
-      <w:bookmarkStart w:id="0" w:name="_GoBack"/>
       <w:r>
         <w:rPr>
           <w:color w:val="00000A"/>
         </w:rPr>
-        <w:t xml:space="preserve">To check out the number of nodes after the scale up event in MICADO, check Prometheus on the </w:t>
-      </w:r>
-      <w:bookmarkEnd w:id="0"/>
-      <w:r>
-        <w:rPr>
-          <w:color w:val="00000A"/>
-        </w:rPr>
-        <w:t>following link:</w:t>
+        <w:t>To check out the number of nodes after the scale up event in MICADO, check Prometheus on the following link:</w:t>
       </w:r>
     </w:p>
     <w:p>
@@ -2984,7 +2350,7 @@
         <w:pStyle w:val="NormalWeb"/>
         <w:spacing w:after="0" w:line="240" w:lineRule="auto"/>
       </w:pPr>
-      <w:hyperlink r:id="rId16" w:history="1">
+      <w:hyperlink r:id="rId17" w:history="1">
         <w:r>
           <w:rPr>
             <w:rStyle w:val="Hyperlink"/>
@@ -3047,21 +2413,7 @@
         <w:rPr>
           <w:color w:val="00000A"/>
         </w:rPr>
-        <w:t xml:space="preserve">specified in the </w:t>
-      </w:r>
-      <w:proofErr w:type="spellStart"/>
-      <w:r>
-        <w:rPr>
-          <w:color w:val="00000A"/>
-        </w:rPr>
-        <w:t>user_data</w:t>
-      </w:r>
-      <w:proofErr w:type="spellEnd"/>
-      <w:r>
-        <w:rPr>
-          <w:color w:val="00000A"/>
-        </w:rPr>
-        <w:t>, scaling part)</w:t>
+        <w:t>specified in the user_data, scaling part)</w:t>
       </w:r>
       <w:r>
         <w:rPr>
@@ -3099,15 +2451,7 @@
         <w:t xml:space="preserve">To query the running services and the available nodes in the Swarm cluster run </w:t>
       </w:r>
       <w:r>
-        <w:t xml:space="preserve">(requires </w:t>
-      </w:r>
-      <w:proofErr w:type="spellStart"/>
-      <w:r>
-        <w:t>sudo</w:t>
-      </w:r>
-      <w:proofErr w:type="spellEnd"/>
-      <w:r>
-        <w:t xml:space="preserve"> privileges!)</w:t>
+        <w:t>(requires sudo privileges!)</w:t>
       </w:r>
       <w:r>
         <w:rPr>
@@ -3141,79 +2485,25 @@
           <w:rFonts w:ascii="Open Sans" w:hAnsi="Open Sans"/>
           <w:color w:val="000000"/>
         </w:rPr>
-        <w:t xml:space="preserve">$ </w:t>
-      </w:r>
-      <w:proofErr w:type="spellStart"/>
-      <w:r>
+        <w:t>$ docker service ls ( shows the number of application containers of the running applications)</w:t>
+      </w:r>
+    </w:p>
+    <w:p>
+      <w:pPr>
+        <w:pStyle w:val="code"/>
         <w:rPr>
           <w:rStyle w:val="Bekezdsalapbettpusa"/>
           <w:rFonts w:ascii="Open Sans" w:hAnsi="Open Sans"/>
           <w:color w:val="000000"/>
         </w:rPr>
-        <w:t>docker</w:t>
-      </w:r>
-      <w:proofErr w:type="spellEnd"/>
+      </w:pPr>
       <w:r>
         <w:rPr>
           <w:rStyle w:val="Bekezdsalapbettpusa"/>
           <w:rFonts w:ascii="Open Sans" w:hAnsi="Open Sans"/>
           <w:color w:val="000000"/>
         </w:rPr>
-        <w:t xml:space="preserve"> service ls </w:t>
-      </w:r>
-      <w:proofErr w:type="gramStart"/>
-      <w:r>
-        <w:rPr>
-          <w:rStyle w:val="Bekezdsalapbettpusa"/>
-          <w:rFonts w:ascii="Open Sans" w:hAnsi="Open Sans"/>
-          <w:color w:val="000000"/>
-        </w:rPr>
-        <w:t>( shows</w:t>
-      </w:r>
-      <w:proofErr w:type="gramEnd"/>
-      <w:r>
-        <w:rPr>
-          <w:rStyle w:val="Bekezdsalapbettpusa"/>
-          <w:rFonts w:ascii="Open Sans" w:hAnsi="Open Sans"/>
-          <w:color w:val="000000"/>
-        </w:rPr>
-        <w:t xml:space="preserve"> the number of application containers of the running applications)</w:t>
-      </w:r>
-    </w:p>
-    <w:p>
-      <w:pPr>
-        <w:pStyle w:val="code"/>
-        <w:rPr>
-          <w:rStyle w:val="Bekezdsalapbettpusa"/>
-          <w:rFonts w:ascii="Open Sans" w:hAnsi="Open Sans"/>
-          <w:color w:val="000000"/>
-        </w:rPr>
-      </w:pPr>
-      <w:r>
-        <w:rPr>
-          <w:rStyle w:val="Bekezdsalapbettpusa"/>
-          <w:rFonts w:ascii="Open Sans" w:hAnsi="Open Sans"/>
-          <w:color w:val="000000"/>
-        </w:rPr>
-        <w:t xml:space="preserve">$ </w:t>
-      </w:r>
-      <w:proofErr w:type="spellStart"/>
-      <w:r>
-        <w:rPr>
-          <w:rStyle w:val="Bekezdsalapbettpusa"/>
-          <w:rFonts w:ascii="Open Sans" w:hAnsi="Open Sans"/>
-          <w:color w:val="000000"/>
-        </w:rPr>
-        <w:t>docker</w:t>
-      </w:r>
-      <w:proofErr w:type="spellEnd"/>
-      <w:r>
-        <w:rPr>
-          <w:rStyle w:val="Bekezdsalapbettpusa"/>
-          <w:rFonts w:ascii="Open Sans" w:hAnsi="Open Sans"/>
-          <w:color w:val="000000"/>
-        </w:rPr>
-        <w:t xml:space="preserve"> node ls (gives back the nodes in connected to MICADO)</w:t>
+        <w:t>$ docker node ls (gives back the nodes in connected to MICADO)</w:t>
       </w:r>
     </w:p>
     <w:p>
@@ -3233,7 +2523,7 @@
         <w:pStyle w:val="Heading2"/>
         <w:rPr>
           <w:rStyle w:val="Bekezdsalapbettpusa"/>
-          <w:rFonts w:ascii="Open Sans" w:hAnsi="Open Sans"/>
+          <w:rFonts w:ascii="Open Sans" w:hAnsi="Open Sans" w:hint="eastAsia"/>
           <w:color w:val="4472C4" w:themeColor="accent1"/>
         </w:rPr>
       </w:pPr>
@@ -3306,7 +2596,7 @@
         <w:pStyle w:val="NormalWeb"/>
         <w:spacing w:after="0" w:line="240" w:lineRule="auto"/>
       </w:pPr>
-      <w:hyperlink r:id="rId17" w:history="1">
+      <w:hyperlink r:id="rId18" w:history="1">
         <w:r>
           <w:rPr>
             <w:rStyle w:val="Hyperlink"/>
@@ -3367,15 +2657,7 @@
         <w:t xml:space="preserve"> (up to 5 minutes)</w:t>
       </w:r>
       <w:r>
-        <w:t xml:space="preserve">. The connected nodes are present on </w:t>
-      </w:r>
-      <w:proofErr w:type="spellStart"/>
-      <w:r>
-        <w:t>prometheus’s</w:t>
-      </w:r>
-      <w:proofErr w:type="spellEnd"/>
-      <w:r>
-        <w:t xml:space="preserve"> targets page.</w:t>
+        <w:t>. The connected nodes are present on prometheus’s targets page.</w:t>
       </w:r>
     </w:p>
     <w:p>
@@ -3418,39 +2700,8 @@
           <w:sz w:val="18"/>
           <w:szCs w:val="18"/>
         </w:rPr>
-        <w:t>$ curl -X DELETE http://[</w:t>
-      </w:r>
-      <w:proofErr w:type="spellStart"/>
-      <w:r>
-        <w:rPr>
-          <w:rFonts w:ascii="Courier" w:hAnsi="Courier" w:cs="Courier"/>
-          <w:color w:val="00000A"/>
-          <w:sz w:val="18"/>
-          <w:szCs w:val="18"/>
-        </w:rPr>
-        <w:t>micado_master_ip</w:t>
-      </w:r>
-      <w:proofErr w:type="spellEnd"/>
-      <w:r>
-        <w:rPr>
-          <w:rFonts w:ascii="Courier" w:hAnsi="Courier" w:cs="Courier"/>
-          <w:color w:val="00000A"/>
-          <w:sz w:val="18"/>
-          <w:szCs w:val="18"/>
-        </w:rPr>
-        <w:t>]:5000/infrastructures/</w:t>
-      </w:r>
-      <w:proofErr w:type="spellStart"/>
-      <w:r>
-        <w:rPr>
-          <w:rFonts w:ascii="Courier" w:hAnsi="Courier" w:cs="Courier"/>
-          <w:color w:val="00000A"/>
-          <w:sz w:val="18"/>
-          <w:szCs w:val="18"/>
-        </w:rPr>
-        <w:t>micado_worker_infra</w:t>
-      </w:r>
-      <w:proofErr w:type="spellEnd"/>
+        <w:t>$ curl -X DELETE http://[micado_master_ip]:5000/infrastructures/micado_worker_infra</w:t>
+      </w:r>
     </w:p>
     <w:p>
       <w:pPr>
@@ -3478,15 +2729,7 @@
         <w:jc w:val="both"/>
       </w:pPr>
       <w:r>
-        <w:t xml:space="preserve">Contributing to MICADO can be done on </w:t>
-      </w:r>
-      <w:proofErr w:type="spellStart"/>
-      <w:r>
-        <w:t>github</w:t>
-      </w:r>
-      <w:proofErr w:type="spellEnd"/>
-      <w:r>
-        <w:t>. Just create a new pull request the one of the admins will merge you changes if everything is fine.</w:t>
+        <w:t>Contributing to MICADO can be done on github. Just create a new pull request the one of the admins will merge you changes if everything is fine.</w:t>
       </w:r>
     </w:p>
     <w:p>
@@ -3494,7 +2737,7 @@
         <w:pStyle w:val="Standard"/>
         <w:jc w:val="both"/>
       </w:pPr>
-      <w:hyperlink r:id="rId18" w:history="1">
+      <w:hyperlink r:id="rId19" w:history="1">
         <w:r>
           <w:rPr>
             <w:rStyle w:val="Hyperlink"/>
@@ -3526,7 +2769,7 @@
         <w:pStyle w:val="Standard"/>
         <w:jc w:val="both"/>
       </w:pPr>
-      <w:hyperlink r:id="rId19" w:history="1">
+      <w:hyperlink r:id="rId20" w:history="1">
         <w:r>
           <w:t>https://youtu.be/DsNBLQTvQFY</w:t>
         </w:r>

</xml_diff>